<commit_message>
Update document final submit
</commit_message>
<xml_diff>
--- a/Git Commands Documentation.docx
+++ b/Git Commands Documentation.docx
@@ -1819,21 +1819,12 @@
         <w:pStyle w:val="BodyText"/>
         <w:spacing w:before="98"/>
       </w:pPr>
-    </w:p>
-    <w:p>
-      <w:pPr>
-        <w:pStyle w:val="BodyText"/>
-        <w:spacing w:before="98"/>
-      </w:pPr>
-      <w:r>
-        <w:rPr>
-          <w:noProof/>
-        </w:rPr>
+      <w:r>
         <w:drawing>
-          <wp:inline distT="0" distB="0" distL="0" distR="0" wp14:anchorId="2FAB5548" wp14:editId="5769F3FD">
-            <wp:extent cx="6096000" cy="3200400"/>
-            <wp:effectExtent l="0" t="0" r="0" b="0"/>
-            <wp:docPr id="4" name="Picture 4"/>
+          <wp:inline distT="0" distB="0" distL="0" distR="0" wp14:anchorId="56EB4ED1" wp14:editId="106944DB">
+            <wp:extent cx="6096000" cy="2875280"/>
+            <wp:effectExtent l="0" t="0" r="0" b="1270"/>
+            <wp:docPr id="5" name="Picture 5"/>
             <wp:cNvGraphicFramePr>
               <a:graphicFrameLocks xmlns:a="http://schemas.openxmlformats.org/drawingml/2006/main" noChangeAspect="1"/>
             </wp:cNvGraphicFramePr>
@@ -1853,7 +1844,7 @@
                   <pic:spPr>
                     <a:xfrm>
                       <a:off x="0" y="0"/>
-                      <a:ext cx="6096000" cy="3200400"/>
+                      <a:ext cx="6096000" cy="2875280"/>
                     </a:xfrm>
                     <a:prstGeom prst="rect">
                       <a:avLst/>
@@ -1865,6 +1856,14 @@
           </wp:inline>
         </w:drawing>
       </w:r>
+      <w:bookmarkStart w:id="0" w:name="_GoBack"/>
+      <w:bookmarkEnd w:id="0"/>
+    </w:p>
+    <w:p>
+      <w:pPr>
+        <w:pStyle w:val="BodyText"/>
+        <w:spacing w:before="98"/>
+      </w:pPr>
     </w:p>
     <w:p>
       <w:pPr>
@@ -2077,7 +2076,6 @@
               <w:rPr>
                 <w:spacing w:val="-5"/>
               </w:rPr>
-              <w:lastRenderedPageBreak/>
               <w:t>B.</w:t>
             </w:r>
           </w:p>
@@ -2204,6 +2202,7 @@
               <w:rPr>
                 <w:spacing w:val="-5"/>
               </w:rPr>
+              <w:lastRenderedPageBreak/>
               <w:t>C.</w:t>
             </w:r>
           </w:p>
@@ -6929,8 +6928,6 @@
               </w:rPr>
               <w:br/>
             </w:r>
-            <w:bookmarkStart w:id="0" w:name="_GoBack"/>
-            <w:bookmarkEnd w:id="0"/>
           </w:p>
           <w:p>
             <w:pPr>

</xml_diff>